<commit_message>
wrap up session summary 1.6.21
</commit_message>
<xml_diff>
--- a/Workflow/סיכום סשן עבודה - 1.6.21.docx
+++ b/Workflow/סיכום סשן עבודה - 1.6.21.docx
@@ -14,7 +14,21 @@
         <w:rPr>
           <w:rtl/>
         </w:rPr>
-        <w:t xml:space="preserve">סיכום סשן עבודה- </w:t>
+        <w:t xml:space="preserve">סיכום </w:t>
+      </w:r>
+      <w:proofErr w:type="spellStart"/>
+      <w:r>
+        <w:rPr>
+          <w:rtl/>
+        </w:rPr>
+        <w:t>סשן</w:t>
+      </w:r>
+      <w:proofErr w:type="spellEnd"/>
+      <w:r>
+        <w:rPr>
+          <w:rtl/>
+        </w:rPr>
+        <w:t xml:space="preserve"> עבודה- </w:t>
       </w:r>
       <w:r>
         <w:rPr>
@@ -540,7 +554,7 @@
                         <w:rPr>
                           <w:rFonts w:ascii="Cambria Math" w:hAnsi="Cambria Math"/>
                         </w:rPr>
-                        <m:t>sin</m:t>
+                        <m:t>cos</m:t>
                       </m:r>
                       <m:ctrlPr>
                         <w:rPr>
@@ -612,7 +626,7 @@
                         <w:rPr>
                           <w:rFonts w:ascii="Cambria Math" w:hAnsi="Cambria Math"/>
                         </w:rPr>
-                        <m:t>cos</m:t>
+                        <m:t>sin</m:t>
                       </m:r>
                       <m:ctrlPr>
                         <w:rPr>
@@ -1089,14 +1103,559 @@
     <w:p>
       <w:pPr>
         <w:pStyle w:val="ListParagraph"/>
+        <w:numPr>
+          <w:ilvl w:val="1"/>
+          <w:numId w:val="2"/>
+        </w:numPr>
         <w:bidi/>
-        <w:ind w:left="1140"/>
-        <w:rPr>
-          <w:rFonts w:eastAsiaTheme="minorEastAsia" w:hint="cs"/>
-          <w:i/>
-          <w:rtl/>
-        </w:rPr>
-      </w:pPr>
+        <w:rPr>
+          <w:rFonts w:eastAsiaTheme="minorEastAsia"/>
+          <w:i/>
+        </w:rPr>
+      </w:pPr>
+      <w:r>
+        <w:rPr>
+          <w:rFonts w:eastAsiaTheme="minorEastAsia" w:hint="cs"/>
+          <w:i/>
+          <w:rtl/>
+        </w:rPr>
+        <w:t xml:space="preserve">עבור שני </w:t>
+      </w:r>
+      <w:proofErr w:type="spellStart"/>
+      <w:r>
+        <w:rPr>
+          <w:rFonts w:eastAsiaTheme="minorEastAsia" w:hint="cs"/>
+          <w:i/>
+          <w:rtl/>
+        </w:rPr>
+        <w:t>האופיינים</w:t>
+      </w:r>
+      <w:proofErr w:type="spellEnd"/>
+      <w:r>
+        <w:rPr>
+          <w:rFonts w:eastAsiaTheme="minorEastAsia" w:hint="cs"/>
+          <w:i/>
+          <w:rtl/>
+        </w:rPr>
+        <w:t xml:space="preserve"> קיבלנו שערכים נמוכים יותר של ה- </w:t>
+      </w:r>
+      <w:r>
+        <w:rPr>
+          <w:rFonts w:eastAsiaTheme="minorEastAsia"/>
+          <w:iCs/>
+        </w:rPr>
+        <w:t>eccentricity</w:t>
+      </w:r>
+      <w:r>
+        <w:rPr>
+          <w:rFonts w:eastAsiaTheme="minorEastAsia" w:hint="cs"/>
+          <w:iCs/>
+          <w:rtl/>
+        </w:rPr>
+        <w:t xml:space="preserve"> </w:t>
+      </w:r>
+      <w:r>
+        <w:rPr>
+          <w:rFonts w:eastAsiaTheme="minorEastAsia" w:hint="cs"/>
+          <w:i/>
+          <w:rtl/>
+        </w:rPr>
+        <w:t>מחזקים את התנועה במידה משמעותית יותר</w:t>
+      </w:r>
+      <w:r>
+        <w:rPr>
+          <w:rFonts w:eastAsiaTheme="minorEastAsia" w:hint="cs"/>
+          <w:i/>
+          <w:rtl/>
+        </w:rPr>
+        <w:t xml:space="preserve">. דבר זה </w:t>
+      </w:r>
+      <w:r>
+        <w:rPr>
+          <w:rFonts w:eastAsiaTheme="minorEastAsia" w:hint="cs"/>
+          <w:i/>
+          <w:rtl/>
+        </w:rPr>
+        <w:t>הגיוני, שכן</w:t>
+      </w:r>
+      <w:r>
+        <w:rPr>
+          <w:rFonts w:eastAsiaTheme="minorEastAsia" w:hint="cs"/>
+          <w:i/>
+          <w:rtl/>
+        </w:rPr>
+        <w:t xml:space="preserve"> כשאנחנו מורידים ערך זה </w:t>
+      </w:r>
+      <w:r>
+        <w:rPr>
+          <w:rFonts w:eastAsiaTheme="minorEastAsia" w:hint="cs"/>
+          <w:i/>
+          <w:rtl/>
+        </w:rPr>
+        <w:t xml:space="preserve">אנחנו מחזקים את </w:t>
+      </w:r>
+      <w:r>
+        <w:rPr>
+          <w:rFonts w:eastAsiaTheme="minorEastAsia" w:hint="cs"/>
+          <w:i/>
+          <w:rtl/>
+        </w:rPr>
+        <w:t xml:space="preserve">התגובות בזוויות גבוהות- כלומר תגובות מיידיות. לעומת זאת, בערכים גבוהים של ה- </w:t>
+      </w:r>
+      <w:r>
+        <w:rPr>
+          <w:rFonts w:eastAsiaTheme="minorEastAsia"/>
+          <w:iCs/>
+        </w:rPr>
+        <w:t>eccentricity</w:t>
+      </w:r>
+      <w:r>
+        <w:rPr>
+          <w:rFonts w:eastAsiaTheme="minorEastAsia" w:hint="cs"/>
+          <w:i/>
+          <w:rtl/>
+        </w:rPr>
+        <w:t xml:space="preserve"> מתקבלת תגובה חלשה יותר באופן כללי, ורואים ערכים יותר רציפים בזמן ופחות קפיצות.</w:t>
+      </w:r>
+    </w:p>
+    <w:p>
+      <w:pPr>
+        <w:pStyle w:val="ListParagraph"/>
+        <w:numPr>
+          <w:ilvl w:val="1"/>
+          <w:numId w:val="2"/>
+        </w:numPr>
+        <w:bidi/>
+        <w:rPr>
+          <w:rFonts w:eastAsiaTheme="minorEastAsia"/>
+          <w:i/>
+        </w:rPr>
+      </w:pPr>
+      <w:r>
+        <w:rPr>
+          <w:rFonts w:eastAsiaTheme="minorEastAsia" w:hint="cs"/>
+          <w:i/>
+          <w:rtl/>
+        </w:rPr>
+        <w:t xml:space="preserve">המסקנה שלנו לגבי </w:t>
+      </w:r>
+      <w:proofErr w:type="spellStart"/>
+      <w:r>
+        <w:rPr>
+          <w:rFonts w:eastAsiaTheme="minorEastAsia" w:hint="cs"/>
+          <w:i/>
+          <w:rtl/>
+        </w:rPr>
+        <w:t>האופיינים</w:t>
+      </w:r>
+      <w:proofErr w:type="spellEnd"/>
+      <w:r>
+        <w:rPr>
+          <w:rFonts w:eastAsiaTheme="minorEastAsia" w:hint="cs"/>
+          <w:i/>
+          <w:rtl/>
+        </w:rPr>
+        <w:t xml:space="preserve"> השונים היא שהבחירה ביניהם לא ממש משמעותית מבחינת הסרטונים המתקבלים, וכנראה יתקבלו תוצאות די דומות כל עוד נבחר בפרופיל "הגיוני" (מונוטוני יורד, רציף וכו').</w:t>
+      </w:r>
+    </w:p>
+    <w:p>
+      <w:pPr>
+        <w:rPr>
+          <w:rFonts w:eastAsiaTheme="minorEastAsia"/>
+          <w:i/>
+        </w:rPr>
+      </w:pPr>
+    </w:p>
+    <w:p>
+      <w:pPr>
+        <w:rPr>
+          <w:rFonts w:eastAsiaTheme="minorEastAsia"/>
+          <w:i/>
+        </w:rPr>
+      </w:pPr>
+    </w:p>
+    <w:p>
+      <w:pPr>
+        <w:pStyle w:val="Heading1"/>
+        <w:bidi/>
+        <w:rPr>
+          <w:rtl/>
+        </w:rPr>
+      </w:pPr>
+      <w:r>
+        <w:rPr>
+          <w:rtl/>
+        </w:rPr>
+        <w:lastRenderedPageBreak/>
+        <w:t>תוכניות להמשך</w:t>
+      </w:r>
+    </w:p>
+    <w:p>
+      <w:pPr>
+        <w:pStyle w:val="ListParagraph"/>
+        <w:numPr>
+          <w:ilvl w:val="0"/>
+          <w:numId w:val="2"/>
+        </w:numPr>
+        <w:bidi/>
+        <w:rPr>
+          <w:rFonts w:eastAsiaTheme="minorEastAsia"/>
+        </w:rPr>
+      </w:pPr>
+      <w:r>
+        <w:rPr>
+          <w:rFonts w:eastAsiaTheme="minorEastAsia" w:hint="cs"/>
+          <w:rtl/>
+        </w:rPr>
+        <w:t>להמשיך להציק לחדוה שתציק לרוני כדי להשיג סרטונים</w:t>
+      </w:r>
+    </w:p>
+    <w:p>
+      <w:pPr>
+        <w:pStyle w:val="ListParagraph"/>
+        <w:numPr>
+          <w:ilvl w:val="0"/>
+          <w:numId w:val="2"/>
+        </w:numPr>
+        <w:bidi/>
+        <w:rPr>
+          <w:rFonts w:eastAsiaTheme="minorEastAsia"/>
+        </w:rPr>
+      </w:pPr>
+      <w:r>
+        <w:rPr>
+          <w:rFonts w:eastAsiaTheme="minorEastAsia" w:hint="cs"/>
+          <w:rtl/>
+        </w:rPr>
+        <w:t xml:space="preserve">לייצא מדגם סרטונים קטן מ- </w:t>
+      </w:r>
+      <w:proofErr w:type="spellStart"/>
+      <w:r>
+        <w:rPr>
+          <w:rFonts w:eastAsiaTheme="minorEastAsia"/>
+        </w:rPr>
+        <w:t>youtube</w:t>
+      </w:r>
+      <w:proofErr w:type="spellEnd"/>
+      <w:r>
+        <w:rPr>
+          <w:rFonts w:eastAsiaTheme="minorEastAsia" w:hint="cs"/>
+          <w:rtl/>
+        </w:rPr>
+        <w:t xml:space="preserve"> כדי לשפר את </w:t>
+      </w:r>
+      <w:proofErr w:type="spellStart"/>
+      <w:r>
+        <w:rPr>
+          <w:rFonts w:eastAsiaTheme="minorEastAsia" w:hint="cs"/>
+          <w:rtl/>
+        </w:rPr>
+        <w:t>הרובוסטיות</w:t>
+      </w:r>
+      <w:proofErr w:type="spellEnd"/>
+      <w:r>
+        <w:rPr>
+          <w:rFonts w:eastAsiaTheme="minorEastAsia" w:hint="cs"/>
+          <w:rtl/>
+        </w:rPr>
+        <w:t xml:space="preserve"> של התוצאות שלנו (בלי קשר לאיכות הסרטון)</w:t>
+      </w:r>
+    </w:p>
+    <w:p>
+      <w:pPr>
+        <w:pStyle w:val="ListParagraph"/>
+        <w:numPr>
+          <w:ilvl w:val="0"/>
+          <w:numId w:val="2"/>
+        </w:numPr>
+        <w:bidi/>
+        <w:rPr>
+          <w:rFonts w:eastAsiaTheme="minorEastAsia"/>
+        </w:rPr>
+      </w:pPr>
+      <w:r>
+        <w:rPr>
+          <w:rFonts w:eastAsiaTheme="minorEastAsia" w:hint="cs"/>
+          <w:rtl/>
+        </w:rPr>
+        <w:t>להתייעץ עם חדווה ולהבין מה עושים בהקשרי משקול זמן-מרחב (האם זה פרמטר לבחירת המשתמש, האם זה משיג את המטרה)</w:t>
+      </w:r>
+    </w:p>
+    <w:p>
+      <w:pPr>
+        <w:pStyle w:val="ListParagraph"/>
+        <w:numPr>
+          <w:ilvl w:val="0"/>
+          <w:numId w:val="2"/>
+        </w:numPr>
+        <w:bidi/>
+        <w:rPr>
+          <w:rFonts w:eastAsiaTheme="minorEastAsia"/>
+        </w:rPr>
+      </w:pPr>
+      <w:r>
+        <w:rPr>
+          <w:rFonts w:eastAsiaTheme="minorEastAsia" w:hint="cs"/>
+          <w:rtl/>
+        </w:rPr>
+        <w:t xml:space="preserve">לבדוק שינוי של אורך </w:t>
+      </w:r>
+      <w:proofErr w:type="spellStart"/>
+      <w:r>
+        <w:rPr>
+          <w:rFonts w:eastAsiaTheme="minorEastAsia" w:hint="cs"/>
+          <w:rtl/>
+        </w:rPr>
+        <w:t>הפסיליטציה</w:t>
+      </w:r>
+      <w:proofErr w:type="spellEnd"/>
+      <w:r>
+        <w:rPr>
+          <w:rFonts w:eastAsiaTheme="minorEastAsia" w:hint="cs"/>
+          <w:rtl/>
+        </w:rPr>
+        <w:t xml:space="preserve"> כתלות ב- </w:t>
+      </w:r>
+      <w:r>
+        <w:rPr>
+          <w:rFonts w:eastAsiaTheme="minorEastAsia"/>
+        </w:rPr>
+        <w:t>elevation</w:t>
+      </w:r>
+      <w:r>
+        <w:rPr>
+          <w:rFonts w:eastAsiaTheme="minorEastAsia" w:hint="cs"/>
+          <w:rtl/>
+        </w:rPr>
+        <w:t xml:space="preserve"> (ההיגיון- יכול להיות שנרצה לבצע השלמה חזקה יותר לתנועות יותר רציפות בזמן ולהפך)</w:t>
+      </w:r>
+    </w:p>
+    <w:p>
+      <w:pPr>
+        <w:pStyle w:val="ListParagraph"/>
+        <w:numPr>
+          <w:ilvl w:val="0"/>
+          <w:numId w:val="2"/>
+        </w:numPr>
+        <w:bidi/>
+        <w:rPr>
+          <w:rFonts w:eastAsiaTheme="minorEastAsia"/>
+        </w:rPr>
+      </w:pPr>
+      <w:r>
+        <w:rPr>
+          <w:rFonts w:eastAsiaTheme="minorEastAsia" w:hint="cs"/>
+          <w:rtl/>
+        </w:rPr>
+        <w:t>להתייעץ עם חדווה בנושא הגדרת מדדים כמותיים (הרציונל- עוזר לנו להבין בצורה יותר אובייקטיבית מהי תוצאה טובה יותר/פחות, שימושי כשיש הרבה סרטונים לבדוק וכשמבצעים בדיקות פרמטרים):</w:t>
+      </w:r>
+    </w:p>
+    <w:p>
+      <w:pPr>
+        <w:pStyle w:val="ListParagraph"/>
+        <w:numPr>
+          <w:ilvl w:val="1"/>
+          <w:numId w:val="2"/>
+        </w:numPr>
+        <w:bidi/>
+        <w:rPr>
+          <w:rFonts w:eastAsiaTheme="minorEastAsia"/>
+        </w:rPr>
+      </w:pPr>
+      <w:r>
+        <w:rPr>
+          <w:rFonts w:eastAsiaTheme="minorEastAsia" w:hint="cs"/>
+          <w:rtl/>
+        </w:rPr>
+        <w:t>על אילו שלבים אנחנו מעוניינים להגדיר מדדים, האם יש היגיון בלדבר על מדד כולל לאלגוריתם</w:t>
+      </w:r>
+    </w:p>
+    <w:p>
+      <w:pPr>
+        <w:pStyle w:val="ListParagraph"/>
+        <w:numPr>
+          <w:ilvl w:val="1"/>
+          <w:numId w:val="2"/>
+        </w:numPr>
+        <w:bidi/>
+        <w:rPr>
+          <w:rFonts w:eastAsiaTheme="minorEastAsia"/>
+        </w:rPr>
+      </w:pPr>
+      <w:r>
+        <w:rPr>
+          <w:rFonts w:eastAsiaTheme="minorEastAsia" w:hint="cs"/>
+          <w:rtl/>
+        </w:rPr>
+        <w:t>לכל שלב, מה יכול להיות מדד הגיוני</w:t>
+      </w:r>
+    </w:p>
+    <w:p>
+      <w:pPr>
+        <w:pStyle w:val="ListParagraph"/>
+        <w:numPr>
+          <w:ilvl w:val="2"/>
+          <w:numId w:val="2"/>
+        </w:numPr>
+        <w:bidi/>
+        <w:rPr>
+          <w:rFonts w:eastAsiaTheme="minorEastAsia"/>
+        </w:rPr>
+      </w:pPr>
+      <w:r>
+        <w:rPr>
+          <w:rFonts w:eastAsiaTheme="minorEastAsia" w:hint="cs"/>
+          <w:rtl/>
+        </w:rPr>
+        <w:t xml:space="preserve">אופציה- בדיקת </w:t>
+      </w:r>
+      <w:r>
+        <w:rPr>
+          <w:rFonts w:eastAsiaTheme="minorEastAsia"/>
+        </w:rPr>
+        <w:t>sharpness</w:t>
+      </w:r>
+      <w:r>
+        <w:rPr>
+          <w:rFonts w:eastAsiaTheme="minorEastAsia" w:hint="cs"/>
+          <w:rtl/>
+        </w:rPr>
+        <w:t xml:space="preserve"> לסרטון ב- </w:t>
+      </w:r>
+      <w:proofErr w:type="spellStart"/>
+      <w:r>
+        <w:rPr>
+          <w:rFonts w:eastAsiaTheme="minorEastAsia"/>
+        </w:rPr>
+        <w:t>xt</w:t>
+      </w:r>
+      <w:proofErr w:type="spellEnd"/>
+      <w:r>
+        <w:rPr>
+          <w:rFonts w:eastAsiaTheme="minorEastAsia"/>
+        </w:rPr>
+        <w:t>/</w:t>
+      </w:r>
+      <w:proofErr w:type="spellStart"/>
+      <w:r>
+        <w:rPr>
+          <w:rFonts w:eastAsiaTheme="minorEastAsia"/>
+        </w:rPr>
+        <w:t>yt</w:t>
+      </w:r>
+      <w:proofErr w:type="spellEnd"/>
+      <w:r>
+        <w:rPr>
+          <w:rFonts w:eastAsiaTheme="minorEastAsia" w:hint="cs"/>
+          <w:rtl/>
+        </w:rPr>
+        <w:t xml:space="preserve"> לפני ואחרי האלגוריתם לבדיקת חיזוק התנועה, וב- </w:t>
+      </w:r>
+      <w:proofErr w:type="spellStart"/>
+      <w:r>
+        <w:rPr>
+          <w:rFonts w:eastAsiaTheme="minorEastAsia"/>
+        </w:rPr>
+        <w:t>xy</w:t>
+      </w:r>
+      <w:proofErr w:type="spellEnd"/>
+      <w:r>
+        <w:rPr>
+          <w:rFonts w:eastAsiaTheme="minorEastAsia" w:hint="cs"/>
+          <w:rtl/>
+        </w:rPr>
+        <w:t xml:space="preserve"> כדי לבדוק את הדגשת האובייקט</w:t>
+      </w:r>
+    </w:p>
+    <w:p>
+      <w:pPr>
+        <w:pStyle w:val="ListParagraph"/>
+        <w:numPr>
+          <w:ilvl w:val="0"/>
+          <w:numId w:val="2"/>
+        </w:numPr>
+        <w:bidi/>
+        <w:rPr>
+          <w:rFonts w:eastAsiaTheme="minorEastAsia"/>
+        </w:rPr>
+      </w:pPr>
+      <w:r>
+        <w:rPr>
+          <w:rFonts w:eastAsiaTheme="minorEastAsia" w:hint="cs"/>
+          <w:rtl/>
+        </w:rPr>
+        <w:t xml:space="preserve">לבדוק דגימה לא אחידה של התגובה בזמן-מרחב ב- </w:t>
+      </w:r>
+      <w:r>
+        <w:rPr>
+          <w:rFonts w:eastAsiaTheme="minorEastAsia"/>
+        </w:rPr>
+        <w:t>CCLF</w:t>
+      </w:r>
+      <w:r>
+        <w:rPr>
+          <w:rFonts w:eastAsiaTheme="minorEastAsia" w:hint="cs"/>
+          <w:rtl/>
+        </w:rPr>
+        <w:t xml:space="preserve"> כאלטרנטיבה ל- </w:t>
+      </w:r>
+      <w:proofErr w:type="spellStart"/>
+      <w:r>
+        <w:rPr>
+          <w:rFonts w:eastAsiaTheme="minorEastAsia"/>
+        </w:rPr>
+        <w:t>areaNormFactor</w:t>
+      </w:r>
+      <w:proofErr w:type="spellEnd"/>
+    </w:p>
+    <w:p>
+      <w:pPr>
+        <w:pStyle w:val="ListParagraph"/>
+        <w:numPr>
+          <w:ilvl w:val="1"/>
+          <w:numId w:val="2"/>
+        </w:numPr>
+        <w:bidi/>
+        <w:rPr>
+          <w:rFonts w:eastAsiaTheme="minorEastAsia"/>
+          <w:rtl/>
+        </w:rPr>
+      </w:pPr>
+      <w:r>
+        <w:rPr>
+          <w:rFonts w:eastAsiaTheme="minorEastAsia" w:hint="cs"/>
+          <w:rtl/>
+        </w:rPr>
+        <w:t xml:space="preserve">בדיקה ראשונית היא לקחת את ערכי ה- </w:t>
+      </w:r>
+      <w:r>
+        <w:rPr>
+          <w:rFonts w:eastAsiaTheme="minorEastAsia"/>
+        </w:rPr>
+        <w:t>elevations</w:t>
+      </w:r>
+      <w:r>
+        <w:rPr>
+          <w:rFonts w:eastAsiaTheme="minorEastAsia" w:hint="cs"/>
+          <w:rtl/>
+        </w:rPr>
+        <w:t xml:space="preserve"> כך שיביאו ל- </w:t>
+      </w:r>
+      <w:proofErr w:type="spellStart"/>
+      <w:r>
+        <w:rPr>
+          <w:rFonts w:eastAsiaTheme="minorEastAsia"/>
+        </w:rPr>
+        <w:t>areaNormFactor</w:t>
+      </w:r>
+      <w:proofErr w:type="spellEnd"/>
+      <w:r>
+        <w:rPr>
+          <w:rFonts w:eastAsiaTheme="minorEastAsia" w:hint="cs"/>
+          <w:rtl/>
+        </w:rPr>
+        <w:t xml:space="preserve"> שווה</w:t>
+      </w:r>
     </w:p>
     <w:sectPr>
       <w:pgSz w:w="11906" w:h="16838"/>
@@ -1313,7 +1872,7 @@
   <w:abstractNum w:abstractNumId="2" w15:restartNumberingAfterBreak="0">
     <w:nsid w:val="48147D4E"/>
     <w:multiLevelType w:val="hybridMultilevel"/>
-    <w:tmpl w:val="00B805DA"/>
+    <w:tmpl w:val="A462DF50"/>
     <w:lvl w:ilvl="0" w:tplc="C28C12EA">
       <w:numFmt w:val="bullet"/>
       <w:lvlText w:val="-"/>
@@ -1695,7 +2254,7 @@
     <w:lsdException w:name="Table Web 2" w:semiHidden="1" w:unhideWhenUsed="1"/>
     <w:lsdException w:name="Table Web 3" w:semiHidden="1" w:unhideWhenUsed="1"/>
     <w:lsdException w:name="Balloon Text" w:semiHidden="1" w:unhideWhenUsed="1"/>
-    <w:lsdException w:name="Table Grid" w:semiHidden="1" w:uiPriority="59" w:unhideWhenUsed="1"/>
+    <w:lsdException w:name="Table Grid" w:uiPriority="59"/>
     <w:lsdException w:name="Table Theme" w:semiHidden="1" w:unhideWhenUsed="1"/>
     <w:lsdException w:name="Placeholder Text" w:semiHidden="1"/>
     <w:lsdException w:name="No Spacing" w:uiPriority="1" w:qFormat="1"/>

</xml_diff>